<commit_message>
final change for report
</commit_message>
<xml_diff>
--- a/Project1 Report.docx
+++ b/Project1 Report.docx
@@ -76,16 +76,16 @@
     <w:p>
       <w:pPr>
         <w:rPr>
-          <w:rFonts w:ascii="Calibri" w:eastAsia="等线" w:hAnsi="Calibri" w:cs="Times New Roman"/>
-          <w:b/>
-          <w:bCs/>
-          <w:kern w:val="0"/>
-          <w:sz w:val="24"/>
-        </w:rPr>
-      </w:pPr>
-      <w:r>
-        <w:rPr>
-          <w:rFonts w:ascii="Calibri" w:eastAsia="等线" w:hAnsi="Calibri" w:cs="Times New Roman" w:hint="eastAsia"/>
+          <w:rFonts w:ascii="Calibri" w:eastAsia="DengXian" w:hAnsi="Calibri" w:cs="Times New Roman"/>
+          <w:b/>
+          <w:bCs/>
+          <w:kern w:val="0"/>
+          <w:sz w:val="24"/>
+        </w:rPr>
+      </w:pPr>
+      <w:r>
+        <w:rPr>
+          <w:rFonts w:ascii="Calibri" w:eastAsia="DengXian" w:hAnsi="Calibri" w:cs="Times New Roman" w:hint="eastAsia"/>
           <w:b/>
           <w:bCs/>
           <w:kern w:val="0"/>
@@ -95,7 +95,7 @@
       </w:r>
       <w:r>
         <w:rPr>
-          <w:rFonts w:ascii="Calibri" w:eastAsia="等线" w:hAnsi="Calibri" w:cs="Times New Roman"/>
+          <w:rFonts w:ascii="Calibri" w:eastAsia="DengXian" w:hAnsi="Calibri" w:cs="Times New Roman"/>
           <w:b/>
           <w:bCs/>
           <w:kern w:val="0"/>
@@ -105,7 +105,7 @@
       </w:r>
       <w:r>
         <w:rPr>
-          <w:rFonts w:ascii="Calibri" w:eastAsia="等线" w:hAnsi="Calibri" w:cs="Times New Roman"/>
+          <w:rFonts w:ascii="Calibri" w:eastAsia="DengXian" w:hAnsi="Calibri" w:cs="Times New Roman"/>
           <w:b/>
           <w:bCs/>
           <w:kern w:val="0"/>
@@ -117,7 +117,7 @@
     <w:p>
       <w:r>
         <w:rPr>
-          <w:rFonts w:ascii="Calibri" w:eastAsia="等线" w:hAnsi="Calibri" w:cs="Times New Roman" w:hint="eastAsia"/>
+          <w:rFonts w:ascii="Calibri" w:eastAsia="DengXian" w:hAnsi="Calibri" w:cs="Times New Roman" w:hint="eastAsia"/>
           <w:b/>
           <w:bCs/>
           <w:kern w:val="0"/>
@@ -134,7 +134,7 @@
       </w:r>
       <w:r>
         <w:rPr>
-          <w:rFonts w:ascii="Calibri" w:eastAsia="等线" w:hAnsi="Calibri" w:cs="Times New Roman" w:hint="eastAsia"/>
+          <w:rFonts w:ascii="Calibri" w:eastAsia="DengXian" w:hAnsi="Calibri" w:cs="Times New Roman" w:hint="eastAsia"/>
           <w:kern w:val="0"/>
           <w:sz w:val="24"/>
         </w:rPr>
@@ -142,7 +142,7 @@
       </w:r>
       <w:r>
         <w:rPr>
-          <w:rFonts w:ascii="Calibri" w:eastAsia="等线" w:hAnsi="Calibri" w:cs="Times New Roman"/>
+          <w:rFonts w:ascii="Calibri" w:eastAsia="DengXian" w:hAnsi="Calibri" w:cs="Times New Roman"/>
           <w:kern w:val="0"/>
           <w:sz w:val="24"/>
         </w:rPr>
@@ -197,14 +197,14 @@
     <w:p>
       <w:pPr>
         <w:rPr>
-          <w:rFonts w:ascii="Calibri" w:eastAsia="等线" w:hAnsi="Calibri" w:cs="Times New Roman"/>
-          <w:kern w:val="0"/>
-          <w:sz w:val="24"/>
-        </w:rPr>
-      </w:pPr>
-      <w:r>
-        <w:rPr>
-          <w:rFonts w:ascii="Calibri" w:eastAsia="等线" w:hAnsi="Calibri" w:cs="Times New Roman" w:hint="eastAsia"/>
+          <w:rFonts w:ascii="Calibri" w:eastAsia="DengXian" w:hAnsi="Calibri" w:cs="Times New Roman"/>
+          <w:kern w:val="0"/>
+          <w:sz w:val="24"/>
+        </w:rPr>
+      </w:pPr>
+      <w:r>
+        <w:rPr>
+          <w:rFonts w:ascii="Calibri" w:eastAsia="DengXian" w:hAnsi="Calibri" w:cs="Times New Roman" w:hint="eastAsia"/>
           <w:b/>
           <w:bCs/>
           <w:kern w:val="0"/>
@@ -214,7 +214,7 @@
       </w:r>
       <w:r>
         <w:rPr>
-          <w:rFonts w:ascii="Calibri" w:eastAsia="等线" w:hAnsi="Calibri" w:cs="Times New Roman"/>
+          <w:rFonts w:ascii="Calibri" w:eastAsia="DengXian" w:hAnsi="Calibri" w:cs="Times New Roman"/>
           <w:b/>
           <w:bCs/>
           <w:kern w:val="0"/>
@@ -224,7 +224,7 @@
       </w:r>
       <w:r>
         <w:rPr>
-          <w:rFonts w:ascii="Calibri" w:eastAsia="等线" w:hAnsi="Calibri" w:cs="Times New Roman"/>
+          <w:rFonts w:ascii="Calibri" w:eastAsia="DengXian" w:hAnsi="Calibri" w:cs="Times New Roman"/>
           <w:kern w:val="0"/>
           <w:sz w:val="24"/>
         </w:rPr>
@@ -234,16 +234,16 @@
     <w:p>
       <w:pPr>
         <w:rPr>
-          <w:rFonts w:ascii="Calibri" w:eastAsia="等线" w:hAnsi="Calibri" w:cs="Times New Roman"/>
-          <w:b/>
-          <w:bCs/>
-          <w:kern w:val="0"/>
-          <w:sz w:val="24"/>
-        </w:rPr>
-      </w:pPr>
-      <w:r>
-        <w:rPr>
-          <w:rFonts w:ascii="Calibri" w:eastAsia="等线" w:hAnsi="Calibri" w:cs="Times New Roman"/>
+          <w:rFonts w:ascii="Calibri" w:eastAsia="DengXian" w:hAnsi="Calibri" w:cs="Times New Roman"/>
+          <w:b/>
+          <w:bCs/>
+          <w:kern w:val="0"/>
+          <w:sz w:val="24"/>
+        </w:rPr>
+      </w:pPr>
+      <w:r>
+        <w:rPr>
+          <w:rFonts w:ascii="Calibri" w:eastAsia="DengXian" w:hAnsi="Calibri" w:cs="Times New Roman"/>
           <w:b/>
           <w:bCs/>
           <w:kern w:val="0"/>
@@ -253,7 +253,7 @@
       </w:r>
       <w:r>
         <w:rPr>
-          <w:rFonts w:ascii="Calibri" w:eastAsia="等线" w:hAnsi="Calibri" w:cs="Times New Roman"/>
+          <w:rFonts w:ascii="Calibri" w:eastAsia="DengXian" w:hAnsi="Calibri" w:cs="Times New Roman"/>
           <w:b/>
           <w:bCs/>
           <w:kern w:val="0"/>
@@ -263,7 +263,7 @@
       </w:r>
       <w:r>
         <w:rPr>
-          <w:rFonts w:ascii="Calibri" w:eastAsia="等线" w:hAnsi="Calibri" w:cs="Times New Roman"/>
+          <w:rFonts w:ascii="Calibri" w:eastAsia="DengXian" w:hAnsi="Calibri" w:cs="Times New Roman"/>
           <w:b/>
           <w:bCs/>
           <w:kern w:val="0"/>
@@ -273,7 +273,7 @@
       </w:r>
       <w:r>
         <w:rPr>
-          <w:rFonts w:ascii="Calibri" w:eastAsia="等线" w:hAnsi="Calibri" w:cs="Times New Roman"/>
+          <w:rFonts w:ascii="Calibri" w:eastAsia="DengXian" w:hAnsi="Calibri" w:cs="Times New Roman"/>
           <w:b/>
           <w:bCs/>
           <w:kern w:val="0"/>
@@ -285,14 +285,14 @@
     <w:p>
       <w:pPr>
         <w:rPr>
-          <w:rFonts w:ascii="Calibri" w:eastAsia="等线" w:hAnsi="Calibri" w:cs="Times New Roman"/>
-          <w:kern w:val="0"/>
-          <w:sz w:val="24"/>
-        </w:rPr>
-      </w:pPr>
-      <w:r>
-        <w:rPr>
-          <w:rFonts w:ascii="Calibri" w:eastAsia="等线" w:hAnsi="Calibri" w:cs="Times New Roman" w:hint="eastAsia"/>
+          <w:rFonts w:ascii="Calibri" w:eastAsia="DengXian" w:hAnsi="Calibri" w:cs="Times New Roman"/>
+          <w:kern w:val="0"/>
+          <w:sz w:val="24"/>
+        </w:rPr>
+      </w:pPr>
+      <w:r>
+        <w:rPr>
+          <w:rFonts w:ascii="Calibri" w:eastAsia="DengXian" w:hAnsi="Calibri" w:cs="Times New Roman" w:hint="eastAsia"/>
           <w:kern w:val="0"/>
           <w:sz w:val="24"/>
         </w:rPr>
@@ -300,7 +300,7 @@
       </w:r>
       <w:r>
         <w:rPr>
-          <w:rFonts w:ascii="Calibri" w:eastAsia="等线" w:hAnsi="Calibri" w:cs="Times New Roman"/>
+          <w:rFonts w:ascii="Calibri" w:eastAsia="DengXian" w:hAnsi="Calibri" w:cs="Times New Roman"/>
           <w:kern w:val="0"/>
           <w:sz w:val="24"/>
         </w:rPr>
@@ -308,7 +308,7 @@
       </w:r>
       <w:r>
         <w:rPr>
-          <w:rFonts w:ascii="Calibri" w:eastAsia="等线" w:hAnsi="Calibri" w:cs="Times New Roman" w:hint="eastAsia"/>
+          <w:rFonts w:ascii="Calibri" w:eastAsia="DengXian" w:hAnsi="Calibri" w:cs="Times New Roman" w:hint="eastAsia"/>
           <w:kern w:val="0"/>
           <w:sz w:val="24"/>
         </w:rPr>
@@ -316,7 +316,7 @@
       </w:r>
       <w:r>
         <w:rPr>
-          <w:rFonts w:ascii="Calibri" w:eastAsia="等线" w:hAnsi="Calibri" w:cs="Times New Roman"/>
+          <w:rFonts w:ascii="Calibri" w:eastAsia="DengXian" w:hAnsi="Calibri" w:cs="Times New Roman"/>
           <w:kern w:val="0"/>
           <w:sz w:val="24"/>
         </w:rPr>
@@ -324,7 +324,7 @@
       </w:r>
       <w:r>
         <w:rPr>
-          <w:rFonts w:ascii="Calibri" w:eastAsia="等线" w:hAnsi="Calibri" w:cs="Times New Roman" w:hint="eastAsia"/>
+          <w:rFonts w:ascii="Calibri" w:eastAsia="DengXian" w:hAnsi="Calibri" w:cs="Times New Roman" w:hint="eastAsia"/>
           <w:kern w:val="0"/>
           <w:sz w:val="24"/>
         </w:rPr>
@@ -332,7 +332,7 @@
       </w:r>
       <w:r>
         <w:rPr>
-          <w:rFonts w:ascii="Calibri" w:eastAsia="等线" w:hAnsi="Calibri" w:cs="Times New Roman"/>
+          <w:rFonts w:ascii="Calibri" w:eastAsia="DengXian" w:hAnsi="Calibri" w:cs="Times New Roman"/>
           <w:kern w:val="0"/>
           <w:sz w:val="24"/>
         </w:rPr>
@@ -340,7 +340,7 @@
       </w:r>
       <w:r>
         <w:rPr>
-          <w:rFonts w:ascii="Calibri" w:eastAsia="等线" w:hAnsi="Calibri" w:cs="Times New Roman" w:hint="eastAsia"/>
+          <w:rFonts w:ascii="Calibri" w:eastAsia="DengXian" w:hAnsi="Calibri" w:cs="Times New Roman" w:hint="eastAsia"/>
           <w:kern w:val="0"/>
           <w:sz w:val="24"/>
         </w:rPr>
@@ -348,7 +348,7 @@
       </w:r>
       <w:r>
         <w:rPr>
-          <w:rFonts w:ascii="Calibri" w:eastAsia="等线" w:hAnsi="Calibri" w:cs="Times New Roman"/>
+          <w:rFonts w:ascii="Calibri" w:eastAsia="DengXian" w:hAnsi="Calibri" w:cs="Times New Roman"/>
           <w:kern w:val="0"/>
           <w:sz w:val="24"/>
         </w:rPr>
@@ -356,7 +356,7 @@
       </w:r>
       <w:r>
         <w:rPr>
-          <w:rFonts w:ascii="Calibri" w:eastAsia="等线" w:hAnsi="Calibri" w:cs="Times New Roman" w:hint="eastAsia"/>
+          <w:rFonts w:ascii="Calibri" w:eastAsia="DengXian" w:hAnsi="Calibri" w:cs="Times New Roman" w:hint="eastAsia"/>
           <w:kern w:val="0"/>
           <w:sz w:val="24"/>
         </w:rPr>
@@ -364,7 +364,7 @@
       </w:r>
       <w:r>
         <w:rPr>
-          <w:rFonts w:ascii="Calibri" w:eastAsia="等线" w:hAnsi="Calibri" w:cs="Times New Roman"/>
+          <w:rFonts w:ascii="Calibri" w:eastAsia="DengXian" w:hAnsi="Calibri" w:cs="Times New Roman"/>
           <w:kern w:val="0"/>
           <w:sz w:val="24"/>
         </w:rPr>
@@ -372,7 +372,7 @@
       </w:r>
       <w:r>
         <w:rPr>
-          <w:rFonts w:ascii="Calibri" w:eastAsia="等线" w:hAnsi="Calibri" w:cs="Times New Roman" w:hint="eastAsia"/>
+          <w:rFonts w:ascii="Calibri" w:eastAsia="DengXian" w:hAnsi="Calibri" w:cs="Times New Roman" w:hint="eastAsia"/>
           <w:kern w:val="0"/>
           <w:sz w:val="24"/>
         </w:rPr>
@@ -380,7 +380,7 @@
       </w:r>
       <w:r>
         <w:rPr>
-          <w:rFonts w:ascii="Calibri" w:eastAsia="等线" w:hAnsi="Calibri" w:cs="Times New Roman"/>
+          <w:rFonts w:ascii="Calibri" w:eastAsia="DengXian" w:hAnsi="Calibri" w:cs="Times New Roman"/>
           <w:kern w:val="0"/>
           <w:sz w:val="24"/>
         </w:rPr>
@@ -388,7 +388,7 @@
       </w:r>
       <w:r>
         <w:rPr>
-          <w:rFonts w:ascii="Calibri" w:eastAsia="等线" w:hAnsi="Calibri" w:cs="Times New Roman" w:hint="eastAsia"/>
+          <w:rFonts w:ascii="Calibri" w:eastAsia="DengXian" w:hAnsi="Calibri" w:cs="Times New Roman" w:hint="eastAsia"/>
           <w:kern w:val="0"/>
           <w:sz w:val="24"/>
         </w:rPr>
@@ -396,7 +396,7 @@
       </w:r>
       <w:r>
         <w:rPr>
-          <w:rFonts w:ascii="Calibri" w:eastAsia="等线" w:hAnsi="Calibri" w:cs="Times New Roman"/>
+          <w:rFonts w:ascii="Calibri" w:eastAsia="DengXian" w:hAnsi="Calibri" w:cs="Times New Roman"/>
           <w:kern w:val="0"/>
           <w:sz w:val="24"/>
         </w:rPr>
@@ -406,7 +406,7 @@
     <w:p>
       <w:pPr>
         <w:rPr>
-          <w:rFonts w:ascii="Calibri" w:eastAsia="等线" w:hAnsi="Calibri" w:cs="Times New Roman"/>
+          <w:rFonts w:ascii="Calibri" w:eastAsia="DengXian" w:hAnsi="Calibri" w:cs="Times New Roman"/>
           <w:i/>
           <w:kern w:val="0"/>
           <w:sz w:val="24"/>
@@ -416,7 +416,7 @@
         <m:oMath>
           <m:r>
             <w:rPr>
-              <w:rFonts w:ascii="Cambria Math" w:eastAsia="等线" w:hAnsi="Cambria Math" w:cs="Times New Roman"/>
+              <w:rFonts w:ascii="Cambria Math" w:eastAsia="DengXian" w:hAnsi="Cambria Math" w:cs="Times New Roman"/>
               <w:kern w:val="0"/>
               <w:sz w:val="24"/>
             </w:rPr>
@@ -429,14 +429,14 @@
       <w:pPr>
         <w:spacing w:before="120" w:after="120" w:line="240" w:lineRule="auto"/>
         <w:rPr>
-          <w:rFonts w:ascii="Calibri" w:eastAsia="等线" w:hAnsi="Calibri" w:cs="Times New Roman"/>
-          <w:kern w:val="0"/>
-          <w:sz w:val="24"/>
-        </w:rPr>
-      </w:pPr>
-      <w:r>
-        <w:rPr>
-          <w:rFonts w:ascii="Calibri" w:eastAsia="等线" w:hAnsi="Calibri" w:cs="Times New Roman" w:hint="eastAsia"/>
+          <w:rFonts w:ascii="Calibri" w:eastAsia="DengXian" w:hAnsi="Calibri" w:cs="Times New Roman"/>
+          <w:kern w:val="0"/>
+          <w:sz w:val="24"/>
+        </w:rPr>
+      </w:pPr>
+      <w:r>
+        <w:rPr>
+          <w:rFonts w:ascii="Calibri" w:eastAsia="DengXian" w:hAnsi="Calibri" w:cs="Times New Roman" w:hint="eastAsia"/>
           <w:kern w:val="0"/>
           <w:sz w:val="24"/>
         </w:rPr>
@@ -444,7 +444,7 @@
       </w:r>
       <w:r>
         <w:rPr>
-          <w:rFonts w:ascii="Calibri" w:eastAsia="等线" w:hAnsi="Calibri" w:cs="Times New Roman"/>
+          <w:rFonts w:ascii="Calibri" w:eastAsia="DengXian" w:hAnsi="Calibri" w:cs="Times New Roman"/>
           <w:kern w:val="0"/>
           <w:sz w:val="24"/>
         </w:rPr>
@@ -460,14 +460,14 @@
         <w:spacing w:before="120" w:after="120" w:line="240" w:lineRule="auto"/>
         <w:jc w:val="left"/>
         <w:rPr>
-          <w:rFonts w:ascii="Calibri" w:eastAsia="等线" w:hAnsi="Calibri" w:cs="Times New Roman"/>
-          <w:kern w:val="0"/>
-          <w:sz w:val="24"/>
-        </w:rPr>
-      </w:pPr>
-      <w:r>
-        <w:rPr>
-          <w:rFonts w:ascii="Calibri" w:eastAsia="等线" w:hAnsi="Calibri" w:cs="Times New Roman" w:hint="eastAsia"/>
+          <w:rFonts w:ascii="Calibri" w:eastAsia="DengXian" w:hAnsi="Calibri" w:cs="Times New Roman"/>
+          <w:kern w:val="0"/>
+          <w:sz w:val="24"/>
+        </w:rPr>
+      </w:pPr>
+      <w:r>
+        <w:rPr>
+          <w:rFonts w:ascii="Calibri" w:eastAsia="DengXian" w:hAnsi="Calibri" w:cs="Times New Roman" w:hint="eastAsia"/>
           <w:kern w:val="0"/>
           <w:sz w:val="24"/>
         </w:rPr>
@@ -475,7 +475,7 @@
       </w:r>
       <w:r>
         <w:rPr>
-          <w:rFonts w:ascii="Calibri" w:eastAsia="等线" w:hAnsi="Calibri" w:cs="Times New Roman"/>
+          <w:rFonts w:ascii="Calibri" w:eastAsia="DengXian" w:hAnsi="Calibri" w:cs="Times New Roman"/>
           <w:kern w:val="0"/>
           <w:sz w:val="24"/>
         </w:rPr>
@@ -483,7 +483,7 @@
       </w:r>
       <w:r>
         <w:rPr>
-          <w:rFonts w:ascii="Calibri" w:eastAsia="等线" w:hAnsi="Calibri" w:cs="Times New Roman" w:hint="eastAsia"/>
+          <w:rFonts w:ascii="Calibri" w:eastAsia="DengXian" w:hAnsi="Calibri" w:cs="Times New Roman" w:hint="eastAsia"/>
           <w:kern w:val="0"/>
           <w:sz w:val="24"/>
         </w:rPr>
@@ -491,7 +491,7 @@
       </w:r>
       <w:r>
         <w:rPr>
-          <w:rFonts w:ascii="Calibri" w:eastAsia="等线" w:hAnsi="Calibri" w:cs="Times New Roman"/>
+          <w:rFonts w:ascii="Calibri" w:eastAsia="DengXian" w:hAnsi="Calibri" w:cs="Times New Roman"/>
           <w:kern w:val="0"/>
           <w:sz w:val="24"/>
         </w:rPr>
@@ -499,7 +499,7 @@
       </w:r>
       <w:r>
         <w:rPr>
-          <w:rFonts w:ascii="Calibri" w:eastAsia="等线" w:hAnsi="Calibri" w:cs="Times New Roman" w:hint="eastAsia"/>
+          <w:rFonts w:ascii="Calibri" w:eastAsia="DengXian" w:hAnsi="Calibri" w:cs="Times New Roman" w:hint="eastAsia"/>
           <w:kern w:val="0"/>
           <w:sz w:val="24"/>
         </w:rPr>
@@ -507,7 +507,7 @@
       </w:r>
       <w:r>
         <w:rPr>
-          <w:rFonts w:ascii="Calibri" w:eastAsia="等线" w:hAnsi="Calibri" w:cs="Times New Roman"/>
+          <w:rFonts w:ascii="Calibri" w:eastAsia="DengXian" w:hAnsi="Calibri" w:cs="Times New Roman"/>
           <w:kern w:val="0"/>
           <w:sz w:val="24"/>
         </w:rPr>
@@ -515,7 +515,7 @@
       </w:r>
       <w:r>
         <w:rPr>
-          <w:rFonts w:ascii="Calibri" w:eastAsia="等线" w:hAnsi="Calibri" w:cs="Times New Roman" w:hint="eastAsia"/>
+          <w:rFonts w:ascii="Calibri" w:eastAsia="DengXian" w:hAnsi="Calibri" w:cs="Times New Roman" w:hint="eastAsia"/>
           <w:kern w:val="0"/>
           <w:sz w:val="24"/>
         </w:rPr>
@@ -523,7 +523,7 @@
       </w:r>
       <w:r>
         <w:rPr>
-          <w:rFonts w:ascii="Calibri" w:eastAsia="等线" w:hAnsi="Calibri" w:cs="Times New Roman"/>
+          <w:rFonts w:ascii="Calibri" w:eastAsia="DengXian" w:hAnsi="Calibri" w:cs="Times New Roman"/>
           <w:b/>
           <w:bCs/>
           <w:kern w:val="0"/>
@@ -547,7 +547,7 @@
       </w:r>
       <w:r>
         <w:rPr>
-          <w:rFonts w:ascii="Calibri" w:eastAsia="等线" w:hAnsi="Calibri" w:cs="Times New Roman"/>
+          <w:rFonts w:ascii="Calibri" w:eastAsia="DengXian" w:hAnsi="Calibri" w:cs="Times New Roman"/>
           <w:kern w:val="0"/>
           <w:sz w:val="24"/>
         </w:rPr>
@@ -555,7 +555,7 @@
       </w:r>
       <w:r>
         <w:rPr>
-          <w:rFonts w:ascii="Calibri" w:eastAsia="等线" w:hAnsi="Calibri" w:cs="Times New Roman" w:hint="eastAsia"/>
+          <w:rFonts w:ascii="Calibri" w:eastAsia="DengXian" w:hAnsi="Calibri" w:cs="Times New Roman" w:hint="eastAsia"/>
           <w:kern w:val="0"/>
           <w:sz w:val="24"/>
         </w:rPr>
@@ -563,7 +563,7 @@
       </w:r>
       <w:r>
         <w:rPr>
-          <w:rFonts w:ascii="Calibri" w:eastAsia="等线" w:hAnsi="Calibri" w:cs="Times New Roman"/>
+          <w:rFonts w:ascii="Calibri" w:eastAsia="DengXian" w:hAnsi="Calibri" w:cs="Times New Roman"/>
           <w:kern w:val="0"/>
           <w:sz w:val="24"/>
         </w:rPr>
@@ -571,7 +571,7 @@
       </w:r>
       <w:r>
         <w:rPr>
-          <w:rFonts w:ascii="Calibri" w:eastAsia="等线" w:hAnsi="Calibri" w:cs="Times New Roman"/>
+          <w:rFonts w:ascii="Calibri" w:eastAsia="DengXian" w:hAnsi="Calibri" w:cs="Times New Roman"/>
           <w:kern w:val="0"/>
           <w:sz w:val="24"/>
         </w:rPr>
@@ -579,7 +579,7 @@
       </w:r>
       <w:r>
         <w:rPr>
-          <w:rFonts w:ascii="Calibri" w:eastAsia="等线" w:hAnsi="Calibri" w:cs="Times New Roman" w:hint="eastAsia"/>
+          <w:rFonts w:ascii="Calibri" w:eastAsia="DengXian" w:hAnsi="Calibri" w:cs="Times New Roman" w:hint="eastAsia"/>
           <w:kern w:val="0"/>
           <w:sz w:val="24"/>
         </w:rPr>
@@ -587,7 +587,7 @@
       </w:r>
       <w:r>
         <w:rPr>
-          <w:rFonts w:ascii="Calibri" w:eastAsia="等线" w:hAnsi="Calibri" w:cs="Times New Roman"/>
+          <w:rFonts w:ascii="Calibri" w:eastAsia="DengXian" w:hAnsi="Calibri" w:cs="Times New Roman"/>
           <w:kern w:val="0"/>
           <w:sz w:val="24"/>
         </w:rPr>
@@ -609,7 +609,7 @@
       </w:r>
       <w:r>
         <w:rPr>
-          <w:rFonts w:ascii="Calibri" w:eastAsia="等线" w:hAnsi="Calibri" w:cs="Times New Roman"/>
+          <w:rFonts w:ascii="Calibri" w:eastAsia="DengXian" w:hAnsi="Calibri" w:cs="Times New Roman"/>
           <w:kern w:val="0"/>
           <w:sz w:val="24"/>
         </w:rPr>
@@ -620,14 +620,14 @@
       <w:pPr>
         <w:spacing w:before="120" w:after="120" w:line="240" w:lineRule="auto"/>
         <w:rPr>
-          <w:rFonts w:ascii="Calibri" w:eastAsia="等线" w:hAnsi="Calibri" w:cs="Times New Roman"/>
-          <w:kern w:val="0"/>
-          <w:sz w:val="24"/>
-        </w:rPr>
-      </w:pPr>
-      <w:r>
-        <w:rPr>
-          <w:rFonts w:ascii="Calibri" w:eastAsia="等线" w:hAnsi="Calibri" w:cs="Times New Roman"/>
+          <w:rFonts w:ascii="Calibri" w:eastAsia="DengXian" w:hAnsi="Calibri" w:cs="Times New Roman"/>
+          <w:kern w:val="0"/>
+          <w:sz w:val="24"/>
+        </w:rPr>
+      </w:pPr>
+      <w:r>
+        <w:rPr>
+          <w:rFonts w:ascii="Calibri" w:eastAsia="DengXian" w:hAnsi="Calibri" w:cs="Times New Roman"/>
           <w:kern w:val="0"/>
           <w:sz w:val="24"/>
         </w:rPr>
@@ -661,6 +661,54 @@
           <w:sz w:val="24"/>
         </w:rPr>
         <w:instrText xml:space="preserve"> INCLUDEPICTURE "C:\\Users\\abc19\\AppData\\Roaming\\Tencent\\Users\\1224464155\\QQ\\WinTemp\\RichOle\\`Y5`J]7%BN$${O_H{OAL7ET.png" \* MERGEFORMATINET </w:instrText>
+      </w:r>
+      <w:r>
+        <w:rPr>
+          <w:rFonts w:ascii="Times New Roman" w:eastAsia="Times New Roman" w:hAnsi="Times New Roman" w:cs="Times New Roman"/>
+          <w:kern w:val="0"/>
+          <w:sz w:val="24"/>
+        </w:rPr>
+        <w:fldChar w:fldCharType="separate"/>
+      </w:r>
+      <w:r>
+        <w:rPr>
+          <w:rFonts w:ascii="Times New Roman" w:eastAsia="Times New Roman" w:hAnsi="Times New Roman" w:cs="Times New Roman"/>
+          <w:kern w:val="0"/>
+          <w:sz w:val="24"/>
+        </w:rPr>
+        <w:fldChar w:fldCharType="begin"/>
+      </w:r>
+      <w:r>
+        <w:rPr>
+          <w:rFonts w:ascii="Times New Roman" w:eastAsia="Times New Roman" w:hAnsi="Times New Roman" w:cs="Times New Roman"/>
+          <w:kern w:val="0"/>
+          <w:sz w:val="24"/>
+        </w:rPr>
+        <w:instrText xml:space="preserve"> </w:instrText>
+      </w:r>
+      <w:r>
+        <w:rPr>
+          <w:rFonts w:ascii="Times New Roman" w:eastAsia="Times New Roman" w:hAnsi="Times New Roman" w:cs="Times New Roman"/>
+          <w:kern w:val="0"/>
+          <w:sz w:val="24"/>
+        </w:rPr>
+        <w:instrText>INCLUDEPICTURE  "D:\\JHU\\Course Materia</w:instrText>
+      </w:r>
+      <w:r>
+        <w:rPr>
+          <w:rFonts w:ascii="Times New Roman" w:eastAsia="Times New Roman" w:hAnsi="Times New Roman" w:cs="Times New Roman"/>
+          <w:kern w:val="0"/>
+          <w:sz w:val="24"/>
+        </w:rPr>
+        <w:instrText>l\\AppData\\Roaming\\Tencent\\Users\\1224464155\\QQ\\WinTemp\\RichOle\\`Y5`J]7%BN$${O_H{OAL7ET.png" \* MERGEFORMATINET</w:instrText>
+      </w:r>
+      <w:r>
+        <w:rPr>
+          <w:rFonts w:ascii="Times New Roman" w:eastAsia="Times New Roman" w:hAnsi="Times New Roman" w:cs="Times New Roman"/>
+          <w:kern w:val="0"/>
+          <w:sz w:val="24"/>
+        </w:rPr>
+        <w:instrText xml:space="preserve"> </w:instrText>
       </w:r>
       <w:r>
         <w:rPr>
@@ -696,7 +744,7 @@
             <v:path o:extrusionok="f" gradientshapeok="t" o:connecttype="rect"/>
             <o:lock v:ext="edit" aspectratio="t"/>
           </v:shapetype>
-          <v:shape id="_x0000_i1029" type="#_x0000_t75" alt="" style="width:412.8pt;height:195pt">
+          <v:shape id="_x0000_i1025" type="#_x0000_t75" alt="" style="width:412.5pt;height:195pt">
             <v:imagedata r:id="rId6" r:href="rId7"/>
           </v:shape>
         </w:pict>
@@ -709,40 +757,38 @@
         </w:rPr>
         <w:fldChar w:fldCharType="end"/>
       </w:r>
-    </w:p>
-    <w:p>
-      <w:pPr>
-        <w:rPr>
-          <w:rFonts w:ascii="Calibri" w:eastAsia="等线" w:hAnsi="Calibri" w:cs="Times New Roman"/>
-          <w:b/>
-          <w:bCs/>
-          <w:kern w:val="0"/>
-          <w:sz w:val="24"/>
-        </w:rPr>
-      </w:pPr>
-      <w:r>
-        <w:rPr>
-          <w:rFonts w:ascii="Calibri" w:eastAsia="等线" w:hAnsi="Calibri" w:cs="Times New Roman"/>
-          <w:b/>
-          <w:bCs/>
-          <w:kern w:val="0"/>
-          <w:sz w:val="24"/>
-        </w:rPr>
-        <w:t>Step</w:t>
-      </w:r>
-      <w:r>
-        <w:rPr>
-          <w:rFonts w:ascii="Calibri" w:eastAsia="等线" w:hAnsi="Calibri" w:cs="Times New Roman"/>
-          <w:b/>
-          <w:bCs/>
-          <w:kern w:val="0"/>
-          <w:sz w:val="24"/>
-        </w:rPr>
-        <w:t>2</w:t>
-      </w:r>
-      <w:r>
-        <w:rPr>
-          <w:rFonts w:ascii="Calibri" w:eastAsia="等线" w:hAnsi="Calibri" w:cs="Times New Roman"/>
+      <w:r>
+        <w:rPr>
+          <w:rFonts w:ascii="Times New Roman" w:eastAsia="Times New Roman" w:hAnsi="Times New Roman" w:cs="Times New Roman"/>
+          <w:kern w:val="0"/>
+          <w:sz w:val="24"/>
+        </w:rPr>
+        <w:fldChar w:fldCharType="end"/>
+      </w:r>
+    </w:p>
+    <w:p>
+      <w:pPr>
+        <w:rPr>
+          <w:rFonts w:ascii="Calibri" w:eastAsia="DengXian" w:hAnsi="Calibri" w:cs="Times New Roman"/>
+          <w:b/>
+          <w:bCs/>
+          <w:kern w:val="0"/>
+          <w:sz w:val="24"/>
+        </w:rPr>
+      </w:pPr>
+      <w:r>
+        <w:rPr>
+          <w:rFonts w:ascii="Calibri" w:eastAsia="DengXian" w:hAnsi="Calibri" w:cs="Times New Roman"/>
+          <w:b/>
+          <w:bCs/>
+          <w:kern w:val="0"/>
+          <w:sz w:val="24"/>
+        </w:rPr>
+        <w:t>Step2</w:t>
+      </w:r>
+      <w:r>
+        <w:rPr>
+          <w:rFonts w:ascii="Calibri" w:eastAsia="DengXian" w:hAnsi="Calibri" w:cs="Times New Roman"/>
           <w:b/>
           <w:bCs/>
           <w:kern w:val="0"/>
@@ -752,7 +798,7 @@
       </w:r>
       <w:r>
         <w:rPr>
-          <w:rFonts w:ascii="Calibri" w:eastAsia="等线" w:hAnsi="Calibri" w:cs="Times New Roman"/>
+          <w:rFonts w:ascii="Calibri" w:eastAsia="DengXian" w:hAnsi="Calibri" w:cs="Times New Roman"/>
           <w:b/>
           <w:bCs/>
           <w:kern w:val="0"/>
@@ -762,7 +808,7 @@
       </w:r>
       <w:r>
         <w:rPr>
-          <w:rFonts w:ascii="Calibri" w:eastAsia="等线" w:hAnsi="Calibri" w:cs="Times New Roman"/>
+          <w:rFonts w:ascii="Calibri" w:eastAsia="DengXian" w:hAnsi="Calibri" w:cs="Times New Roman"/>
           <w:b/>
           <w:bCs/>
           <w:kern w:val="0"/>
@@ -774,14 +820,14 @@
     <w:p>
       <w:pPr>
         <w:rPr>
-          <w:rFonts w:ascii="Calibri" w:eastAsia="等线" w:hAnsi="Calibri" w:cs="Times New Roman"/>
-          <w:kern w:val="0"/>
-          <w:sz w:val="24"/>
-        </w:rPr>
-      </w:pPr>
-      <w:r>
-        <w:rPr>
-          <w:rFonts w:ascii="Calibri" w:eastAsia="等线" w:hAnsi="Calibri" w:cs="Times New Roman"/>
+          <w:rFonts w:ascii="Calibri" w:eastAsia="DengXian" w:hAnsi="Calibri" w:cs="Times New Roman"/>
+          <w:kern w:val="0"/>
+          <w:sz w:val="24"/>
+        </w:rPr>
+      </w:pPr>
+      <w:r>
+        <w:rPr>
+          <w:rFonts w:ascii="Calibri" w:eastAsia="DengXian" w:hAnsi="Calibri" w:cs="Times New Roman"/>
           <w:kern w:val="0"/>
           <w:sz w:val="24"/>
         </w:rPr>
@@ -789,7 +835,7 @@
       </w:r>
       <w:r>
         <w:rPr>
-          <w:rFonts w:ascii="Calibri" w:eastAsia="等线" w:hAnsi="Calibri" w:cs="Times New Roman"/>
+          <w:rFonts w:ascii="Calibri" w:eastAsia="DengXian" w:hAnsi="Calibri" w:cs="Times New Roman"/>
           <w:kern w:val="0"/>
           <w:sz w:val="24"/>
         </w:rPr>
@@ -797,7 +843,7 @@
       </w:r>
       <w:r>
         <w:rPr>
-          <w:rFonts w:ascii="Consolas" w:eastAsia="等线" w:hAnsi="Consolas" w:cs="Times New Roman"/>
+          <w:rFonts w:ascii="Consolas" w:eastAsia="DengXian" w:hAnsi="Consolas" w:cs="Times New Roman"/>
           <w:kern w:val="0"/>
           <w:sz w:val="24"/>
         </w:rPr>
@@ -805,7 +851,7 @@
       </w:r>
       <w:r>
         <w:rPr>
-          <w:rFonts w:ascii="Calibri" w:eastAsia="等线" w:hAnsi="Calibri" w:cs="Times New Roman"/>
+          <w:rFonts w:ascii="Calibri" w:eastAsia="DengXian" w:hAnsi="Calibri" w:cs="Times New Roman"/>
           <w:kern w:val="0"/>
           <w:sz w:val="24"/>
         </w:rPr>
@@ -815,14 +861,14 @@
     <w:p>
       <w:pPr>
         <w:rPr>
-          <w:rFonts w:ascii="Calibri" w:eastAsia="等线" w:hAnsi="Calibri" w:cs="Times New Roman"/>
-          <w:kern w:val="0"/>
-          <w:sz w:val="24"/>
-        </w:rPr>
-      </w:pPr>
-      <w:r>
-        <w:rPr>
-          <w:rFonts w:ascii="Calibri" w:eastAsia="等线" w:hAnsi="Calibri" w:cs="Times New Roman"/>
+          <w:rFonts w:ascii="Calibri" w:eastAsia="DengXian" w:hAnsi="Calibri" w:cs="Times New Roman"/>
+          <w:kern w:val="0"/>
+          <w:sz w:val="24"/>
+        </w:rPr>
+      </w:pPr>
+      <w:r>
+        <w:rPr>
+          <w:rFonts w:ascii="Calibri" w:eastAsia="DengXian" w:hAnsi="Calibri" w:cs="Times New Roman"/>
           <w:kern w:val="0"/>
           <w:sz w:val="24"/>
         </w:rPr>
@@ -830,7 +876,7 @@
       </w:r>
       <w:r>
         <w:rPr>
-          <w:rFonts w:ascii="Calibri" w:eastAsia="等线" w:hAnsi="Calibri" w:cs="Times New Roman"/>
+          <w:rFonts w:ascii="Calibri" w:eastAsia="DengXian" w:hAnsi="Calibri" w:cs="Times New Roman"/>
           <w:kern w:val="0"/>
           <w:sz w:val="24"/>
         </w:rPr>
@@ -838,7 +884,7 @@
       </w:r>
       <w:r>
         <w:rPr>
-          <w:rFonts w:ascii="Calibri" w:eastAsia="等线" w:hAnsi="Calibri" w:cs="Times New Roman"/>
+          <w:rFonts w:ascii="Calibri" w:eastAsia="DengXian" w:hAnsi="Calibri" w:cs="Times New Roman"/>
           <w:kern w:val="0"/>
           <w:sz w:val="24"/>
         </w:rPr>
@@ -846,7 +892,7 @@
       </w:r>
       <w:r>
         <w:rPr>
-          <w:rFonts w:ascii="Calibri" w:eastAsia="等线" w:hAnsi="Calibri" w:cs="Times New Roman"/>
+          <w:rFonts w:ascii="Calibri" w:eastAsia="DengXian" w:hAnsi="Calibri" w:cs="Times New Roman"/>
           <w:kern w:val="0"/>
           <w:sz w:val="24"/>
         </w:rPr>
@@ -854,7 +900,7 @@
       </w:r>
       <w:r>
         <w:rPr>
-          <w:rFonts w:ascii="Calibri" w:eastAsia="等线" w:hAnsi="Calibri" w:cs="Times New Roman"/>
+          <w:rFonts w:ascii="Calibri" w:eastAsia="DengXian" w:hAnsi="Calibri" w:cs="Times New Roman"/>
           <w:kern w:val="0"/>
           <w:sz w:val="24"/>
         </w:rPr>
@@ -862,7 +908,7 @@
       </w:r>
       <w:r>
         <w:rPr>
-          <w:rFonts w:ascii="Calibri" w:eastAsia="等线" w:hAnsi="Calibri" w:cs="Times New Roman"/>
+          <w:rFonts w:ascii="Calibri" w:eastAsia="DengXian" w:hAnsi="Calibri" w:cs="Times New Roman"/>
           <w:kern w:val="0"/>
           <w:sz w:val="24"/>
         </w:rPr>
@@ -870,7 +916,7 @@
       </w:r>
       <w:r>
         <w:rPr>
-          <w:rFonts w:ascii="Calibri" w:eastAsia="等线" w:hAnsi="Calibri" w:cs="Times New Roman"/>
+          <w:rFonts w:ascii="Calibri" w:eastAsia="DengXian" w:hAnsi="Calibri" w:cs="Times New Roman"/>
           <w:kern w:val="0"/>
           <w:sz w:val="24"/>
         </w:rPr>
@@ -878,7 +924,7 @@
       </w:r>
       <w:r>
         <w:rPr>
-          <w:rFonts w:ascii="Calibri" w:eastAsia="等线" w:hAnsi="Calibri" w:cs="Times New Roman"/>
+          <w:rFonts w:ascii="Calibri" w:eastAsia="DengXian" w:hAnsi="Calibri" w:cs="Times New Roman"/>
           <w:kern w:val="0"/>
           <w:sz w:val="24"/>
         </w:rPr>
@@ -886,7 +932,7 @@
       </w:r>
       <w:r>
         <w:rPr>
-          <w:rFonts w:ascii="Calibri" w:eastAsia="等线" w:hAnsi="Calibri" w:cs="Times New Roman"/>
+          <w:rFonts w:ascii="Calibri" w:eastAsia="DengXian" w:hAnsi="Calibri" w:cs="Times New Roman"/>
           <w:kern w:val="0"/>
           <w:sz w:val="24"/>
         </w:rPr>
@@ -896,7 +942,7 @@
     <w:p>
       <w:pPr>
         <w:rPr>
-          <w:rFonts w:ascii="Calibri" w:eastAsia="等线" w:hAnsi="Calibri" w:cs="Times New Roman"/>
+          <w:rFonts w:ascii="Calibri" w:eastAsia="DengXian" w:hAnsi="Calibri" w:cs="Times New Roman"/>
           <w:i/>
           <w:kern w:val="0"/>
           <w:sz w:val="24"/>
@@ -906,27 +952,11 @@
         <m:oMath>
           <m:r>
             <w:rPr>
-              <w:rFonts w:ascii="Cambria Math" w:eastAsia="等线" w:hAnsi="Cambria Math" w:cs="Times New Roman"/>
+              <w:rFonts w:ascii="Cambria Math" w:eastAsia="DengXian" w:hAnsi="Cambria Math" w:cs="Times New Roman"/>
               <w:kern w:val="0"/>
               <w:sz w:val="24"/>
             </w:rPr>
-            <m:t xml:space="preserve">Time difference=index of max </m:t>
-          </m:r>
-          <m:r>
-            <w:rPr>
-              <w:rFonts w:ascii="Cambria Math" w:eastAsia="等线" w:hAnsi="Cambria Math" w:cs="Times New Roman"/>
-              <w:kern w:val="0"/>
-              <w:sz w:val="24"/>
-            </w:rPr>
-            <m:t>–</m:t>
-          </m:r>
-          <m:r>
-            <w:rPr>
-              <w:rFonts w:ascii="Cambria Math" w:eastAsia="等线" w:hAnsi="Cambria Math" w:cs="Times New Roman"/>
-              <w:kern w:val="0"/>
-              <w:sz w:val="24"/>
-            </w:rPr>
-            <m:t xml:space="preserve"> T</m:t>
+            <m:t>Time difference=index of max – T</m:t>
           </m:r>
         </m:oMath>
       </m:oMathPara>
@@ -934,14 +964,14 @@
     <w:p>
       <w:pPr>
         <w:rPr>
-          <w:rFonts w:ascii="Calibri" w:eastAsia="等线" w:hAnsi="Calibri" w:cs="Times New Roman"/>
-          <w:kern w:val="0"/>
-          <w:sz w:val="24"/>
-        </w:rPr>
-      </w:pPr>
-      <w:r>
-        <w:rPr>
-          <w:rFonts w:ascii="Calibri" w:eastAsia="等线" w:hAnsi="Calibri" w:cs="Times New Roman"/>
+          <w:rFonts w:ascii="Calibri" w:eastAsia="DengXian" w:hAnsi="Calibri" w:cs="Times New Roman"/>
+          <w:kern w:val="0"/>
+          <w:sz w:val="24"/>
+        </w:rPr>
+      </w:pPr>
+      <w:r>
+        <w:rPr>
+          <w:rFonts w:ascii="Calibri" w:eastAsia="DengXian" w:hAnsi="Calibri" w:cs="Times New Roman"/>
           <w:kern w:val="0"/>
           <w:sz w:val="24"/>
         </w:rPr>
@@ -949,7 +979,7 @@
       </w:r>
       <w:r>
         <w:rPr>
-          <w:rFonts w:ascii="Calibri" w:eastAsia="等线" w:hAnsi="Calibri" w:cs="Times New Roman"/>
+          <w:rFonts w:ascii="Calibri" w:eastAsia="DengXian" w:hAnsi="Calibri" w:cs="Times New Roman"/>
           <w:kern w:val="0"/>
           <w:sz w:val="24"/>
         </w:rPr>
@@ -957,7 +987,7 @@
       </w:r>
       <w:r>
         <w:rPr>
-          <w:rFonts w:ascii="Calibri" w:eastAsia="等线" w:hAnsi="Calibri" w:cs="Times New Roman"/>
+          <w:rFonts w:ascii="Calibri" w:eastAsia="DengXian" w:hAnsi="Calibri" w:cs="Times New Roman"/>
           <w:kern w:val="0"/>
           <w:sz w:val="24"/>
         </w:rPr>
@@ -965,7 +995,7 @@
       </w:r>
       <w:r>
         <w:rPr>
-          <w:rFonts w:ascii="Calibri" w:eastAsia="等线" w:hAnsi="Calibri" w:cs="Times New Roman"/>
+          <w:rFonts w:ascii="Calibri" w:eastAsia="DengXian" w:hAnsi="Calibri" w:cs="Times New Roman"/>
           <w:kern w:val="0"/>
           <w:sz w:val="24"/>
         </w:rPr>
@@ -973,7 +1003,7 @@
       </w:r>
       <w:r>
         <w:rPr>
-          <w:rFonts w:ascii="Calibri" w:eastAsia="等线" w:hAnsi="Calibri" w:cs="Times New Roman"/>
+          <w:rFonts w:ascii="Calibri" w:eastAsia="DengXian" w:hAnsi="Calibri" w:cs="Times New Roman"/>
           <w:kern w:val="0"/>
           <w:sz w:val="24"/>
         </w:rPr>
@@ -1021,8 +1051,48 @@
           <w:kern w:val="0"/>
           <w:sz w:val="24"/>
         </w:rPr>
+        <w:fldChar w:fldCharType="begin"/>
+      </w:r>
+      <w:r>
+        <w:rPr>
+          <w:rFonts w:ascii="Times New Roman" w:eastAsia="Times New Roman" w:hAnsi="Times New Roman" w:cs="Times New Roman"/>
+          <w:kern w:val="0"/>
+          <w:sz w:val="24"/>
+        </w:rPr>
+        <w:instrText xml:space="preserve"> </w:instrText>
+      </w:r>
+      <w:r>
+        <w:rPr>
+          <w:rFonts w:ascii="Times New Roman" w:eastAsia="Times New Roman" w:hAnsi="Times New Roman" w:cs="Times New Roman"/>
+          <w:kern w:val="0"/>
+          <w:sz w:val="24"/>
+        </w:rPr>
+        <w:instrText>INCLUDEPICTURE  "D:\\JHU\\Course Material\\AppData\\Roaming\\Tencent\\Users\\1224464155\\QQ\\WinTemp\\RichOle\\LNM%)6GVM{SI}@_A1E0{XM8.png" \* MERGEFORMATINET</w:instrText>
+      </w:r>
+      <w:r>
+        <w:rPr>
+          <w:rFonts w:ascii="Times New Roman" w:eastAsia="Times New Roman" w:hAnsi="Times New Roman" w:cs="Times New Roman"/>
+          <w:kern w:val="0"/>
+          <w:sz w:val="24"/>
+        </w:rPr>
+        <w:instrText xml:space="preserve"> </w:instrText>
+      </w:r>
+      <w:r>
+        <w:rPr>
+          <w:rFonts w:ascii="Times New Roman" w:eastAsia="Times New Roman" w:hAnsi="Times New Roman" w:cs="Times New Roman"/>
+          <w:kern w:val="0"/>
+          <w:sz w:val="24"/>
+        </w:rPr>
+        <w:fldChar w:fldCharType="separate"/>
+      </w:r>
+      <w:r>
+        <w:rPr>
+          <w:rFonts w:ascii="Times New Roman" w:eastAsia="Times New Roman" w:hAnsi="Times New Roman" w:cs="Times New Roman"/>
+          <w:kern w:val="0"/>
+          <w:sz w:val="24"/>
+        </w:rPr>
         <w:pict w14:anchorId="1C90DB76">
-          <v:shape id="_x0000_i1025" type="#_x0000_t75" alt="" style="width:411pt;height:227.4pt">
+          <v:shape id="_x0000_i1026" type="#_x0000_t75" alt="" style="width:411pt;height:227.25pt">
             <v:imagedata r:id="rId8" r:href="rId9"/>
           </v:shape>
         </w:pict>
@@ -1035,6 +1105,14 @@
         </w:rPr>
         <w:fldChar w:fldCharType="end"/>
       </w:r>
+      <w:r>
+        <w:rPr>
+          <w:rFonts w:ascii="Times New Roman" w:eastAsia="Times New Roman" w:hAnsi="Times New Roman" w:cs="Times New Roman"/>
+          <w:kern w:val="0"/>
+          <w:sz w:val="24"/>
+        </w:rPr>
+        <w:fldChar w:fldCharType="end"/>
+      </w:r>
     </w:p>
     <w:p/>
     <w:p>
@@ -1054,36 +1132,26 @@
     <w:p>
       <w:pPr>
         <w:rPr>
-          <w:rFonts w:ascii="Calibri" w:eastAsia="等线" w:hAnsi="Calibri" w:cs="Times New Roman"/>
-          <w:b/>
-          <w:bCs/>
-          <w:kern w:val="0"/>
-          <w:sz w:val="24"/>
-        </w:rPr>
-      </w:pPr>
-      <w:r>
-        <w:rPr>
-          <w:rFonts w:ascii="Calibri" w:eastAsia="等线" w:hAnsi="Calibri" w:cs="Times New Roman"/>
-          <w:b/>
-          <w:bCs/>
-          <w:kern w:val="0"/>
-          <w:sz w:val="24"/>
-        </w:rPr>
-        <w:t>Step</w:t>
-      </w:r>
-      <w:r>
-        <w:rPr>
-          <w:rFonts w:ascii="Calibri" w:eastAsia="等线" w:hAnsi="Calibri" w:cs="Times New Roman"/>
-          <w:b/>
-          <w:bCs/>
-          <w:kern w:val="0"/>
-          <w:sz w:val="24"/>
-        </w:rPr>
-        <w:t>3</w:t>
-      </w:r>
-      <w:r>
-        <w:rPr>
-          <w:rFonts w:ascii="Calibri" w:eastAsia="等线" w:hAnsi="Calibri" w:cs="Times New Roman"/>
+          <w:rFonts w:ascii="Calibri" w:eastAsia="DengXian" w:hAnsi="Calibri" w:cs="Times New Roman"/>
+          <w:b/>
+          <w:bCs/>
+          <w:kern w:val="0"/>
+          <w:sz w:val="24"/>
+        </w:rPr>
+      </w:pPr>
+      <w:r>
+        <w:rPr>
+          <w:rFonts w:ascii="Calibri" w:eastAsia="DengXian" w:hAnsi="Calibri" w:cs="Times New Roman"/>
+          <w:b/>
+          <w:bCs/>
+          <w:kern w:val="0"/>
+          <w:sz w:val="24"/>
+        </w:rPr>
+        <w:t>Step3</w:t>
+      </w:r>
+      <w:r>
+        <w:rPr>
+          <w:rFonts w:ascii="Calibri" w:eastAsia="DengXian" w:hAnsi="Calibri" w:cs="Times New Roman"/>
           <w:b/>
           <w:bCs/>
           <w:kern w:val="0"/>
@@ -1093,7 +1161,7 @@
       </w:r>
       <w:r>
         <w:rPr>
-          <w:rFonts w:ascii="Calibri" w:eastAsia="等线" w:hAnsi="Calibri" w:cs="Times New Roman" w:hint="eastAsia"/>
+          <w:rFonts w:ascii="Calibri" w:eastAsia="DengXian" w:hAnsi="Calibri" w:cs="Times New Roman" w:hint="eastAsia"/>
           <w:b/>
           <w:bCs/>
           <w:kern w:val="0"/>
@@ -1103,7 +1171,7 @@
       </w:r>
       <w:r>
         <w:rPr>
-          <w:rFonts w:ascii="Calibri" w:eastAsia="等线" w:hAnsi="Calibri" w:cs="Times New Roman"/>
+          <w:rFonts w:ascii="Calibri" w:eastAsia="DengXian" w:hAnsi="Calibri" w:cs="Times New Roman"/>
           <w:b/>
           <w:bCs/>
           <w:kern w:val="0"/>
@@ -1113,7 +1181,7 @@
       </w:r>
       <w:r>
         <w:rPr>
-          <w:rFonts w:ascii="Calibri" w:eastAsia="等线" w:hAnsi="Calibri" w:cs="Times New Roman" w:hint="eastAsia"/>
+          <w:rFonts w:ascii="Calibri" w:eastAsia="DengXian" w:hAnsi="Calibri" w:cs="Times New Roman" w:hint="eastAsia"/>
           <w:b/>
           <w:bCs/>
           <w:kern w:val="0"/>
@@ -1123,7 +1191,7 @@
       </w:r>
       <w:r>
         <w:rPr>
-          <w:rFonts w:ascii="Calibri" w:eastAsia="等线" w:hAnsi="Calibri" w:cs="Times New Roman"/>
+          <w:rFonts w:ascii="Calibri" w:eastAsia="DengXian" w:hAnsi="Calibri" w:cs="Times New Roman"/>
           <w:b/>
           <w:bCs/>
           <w:kern w:val="0"/>
@@ -1133,7 +1201,7 @@
       </w:r>
       <w:r>
         <w:rPr>
-          <w:rFonts w:ascii="Calibri" w:eastAsia="等线" w:hAnsi="Calibri" w:cs="Times New Roman" w:hint="eastAsia"/>
+          <w:rFonts w:ascii="Calibri" w:eastAsia="DengXian" w:hAnsi="Calibri" w:cs="Times New Roman" w:hint="eastAsia"/>
           <w:b/>
           <w:bCs/>
           <w:kern w:val="0"/>
@@ -1158,7 +1226,7 @@
     <w:p>
       <w:pPr>
         <w:rPr>
-          <w:rFonts w:ascii="Calibri" w:eastAsia="等线" w:hAnsi="Calibri" w:cs="Times New Roman"/>
+          <w:rFonts w:ascii="Calibri" w:eastAsia="DengXian" w:hAnsi="Calibri" w:cs="Times New Roman"/>
           <w:i/>
           <w:kern w:val="0"/>
           <w:sz w:val="24"/>
@@ -1168,7 +1236,7 @@
         <m:oMath>
           <m:r>
             <w:rPr>
-              <w:rFonts w:ascii="Cambria Math" w:eastAsia="等线" w:hAnsi="Cambria Math" w:cs="Times New Roman"/>
+              <w:rFonts w:ascii="Cambria Math" w:eastAsia="DengXian" w:hAnsi="Cambria Math" w:cs="Times New Roman"/>
               <w:kern w:val="0"/>
               <w:sz w:val="24"/>
             </w:rPr>
@@ -1178,7 +1246,7 @@
             <m:fPr>
               <m:ctrlPr>
                 <w:rPr>
-                  <w:rFonts w:ascii="Cambria Math" w:eastAsia="等线" w:hAnsi="Cambria Math" w:cs="Times New Roman"/>
+                  <w:rFonts w:ascii="Cambria Math" w:eastAsia="DengXian" w:hAnsi="Cambria Math" w:cs="Times New Roman"/>
                   <w:i/>
                   <w:kern w:val="0"/>
                   <w:sz w:val="24"/>
@@ -1188,7 +1256,7 @@
             <m:num>
               <m:r>
                 <w:rPr>
-                  <w:rFonts w:ascii="Cambria Math" w:eastAsia="等线" w:hAnsi="Cambria Math" w:cs="Times New Roman"/>
+                  <w:rFonts w:ascii="Cambria Math" w:eastAsia="DengXian" w:hAnsi="Cambria Math" w:cs="Times New Roman"/>
                   <w:kern w:val="0"/>
                   <w:sz w:val="24"/>
                 </w:rPr>
@@ -1198,19 +1266,11 @@
             <m:den>
               <m:r>
                 <w:rPr>
-                  <w:rFonts w:ascii="Cambria Math" w:eastAsia="等线" w:hAnsi="Cambria Math" w:cs="Times New Roman"/>
+                  <w:rFonts w:ascii="Cambria Math" w:eastAsia="DengXian" w:hAnsi="Cambria Math" w:cs="Times New Roman"/>
                   <w:kern w:val="0"/>
                   <w:sz w:val="24"/>
                 </w:rPr>
-                <m:t>sample rate</m:t>
-              </m:r>
-              <m:r>
-                <w:rPr>
-                  <w:rFonts w:ascii="Cambria Math" w:eastAsia="等线" w:hAnsi="Cambria Math" w:cs="Times New Roman"/>
-                  <w:kern w:val="0"/>
-                  <w:sz w:val="24"/>
-                </w:rPr>
-                <m:t xml:space="preserve"> (100 samples/s)</m:t>
+                <m:t>sample rate (100 samples/s)</m:t>
               </m:r>
             </m:den>
           </m:f>
@@ -1260,7 +1320,7 @@
           </m:r>
           <m:r>
             <w:rPr>
-              <w:rFonts w:ascii="Cambria Math" w:eastAsia="等线" w:hAnsi="Cambria Math" w:cs="Times New Roman"/>
+              <w:rFonts w:ascii="Cambria Math" w:eastAsia="DengXian" w:hAnsi="Cambria Math" w:cs="Times New Roman"/>
               <w:kern w:val="0"/>
               <w:sz w:val="24"/>
             </w:rPr>
@@ -1268,7 +1328,7 @@
           </m:r>
           <m:r>
             <w:rPr>
-              <w:rFonts w:ascii="Cambria Math" w:eastAsia="等线" w:hAnsi="Cambria Math" w:cs="Times New Roman" w:hint="eastAsia"/>
+              <w:rFonts w:ascii="Cambria Math" w:eastAsia="DengXian" w:hAnsi="Cambria Math" w:cs="Times New Roman" w:hint="eastAsia"/>
               <w:kern w:val="0"/>
               <w:sz w:val="24"/>
             </w:rPr>
@@ -1278,7 +1338,7 @@
             <m:fPr>
               <m:ctrlPr>
                 <w:rPr>
-                  <w:rFonts w:ascii="Cambria Math" w:eastAsia="等线" w:hAnsi="Cambria Math" w:cs="Times New Roman"/>
+                  <w:rFonts w:ascii="Cambria Math" w:eastAsia="DengXian" w:hAnsi="Cambria Math" w:cs="Times New Roman"/>
                   <w:i/>
                   <w:kern w:val="0"/>
                   <w:sz w:val="24"/>
@@ -1288,23 +1348,15 @@
             <m:num>
               <m:r>
                 <w:rPr>
-                  <w:rFonts w:ascii="Cambria Math" w:eastAsia="等线" w:hAnsi="Cambria Math" w:cs="Times New Roman" w:hint="eastAsia"/>
+                  <w:rFonts w:ascii="Cambria Math" w:eastAsia="DengXian" w:hAnsi="Cambria Math" w:cs="Times New Roman" w:hint="eastAsia"/>
                   <w:kern w:val="0"/>
                   <w:sz w:val="24"/>
                 </w:rPr>
-                <m:t>spee</m:t>
+                <m:t>speed</m:t>
               </m:r>
               <m:r>
                 <w:rPr>
-                  <w:rFonts w:ascii="Cambria Math" w:eastAsia="等线" w:hAnsi="Cambria Math" w:cs="Times New Roman" w:hint="eastAsia"/>
-                  <w:kern w:val="0"/>
-                  <w:sz w:val="24"/>
-                </w:rPr>
-                <m:t>d</m:t>
-              </m:r>
-              <m:r>
-                <w:rPr>
-                  <w:rFonts w:ascii="Cambria Math" w:eastAsia="等线" w:hAnsi="Cambria Math" w:cs="Times New Roman"/>
+                  <w:rFonts w:ascii="Cambria Math" w:eastAsia="DengXian" w:hAnsi="Cambria Math" w:cs="Times New Roman"/>
                   <w:kern w:val="0"/>
                   <w:sz w:val="24"/>
                 </w:rPr>
@@ -1314,7 +1366,7 @@
             <m:den>
               <m:r>
                 <w:rPr>
-                  <w:rFonts w:ascii="Cambria Math" w:eastAsia="等线" w:hAnsi="Cambria Math" w:cs="Times New Roman" w:hint="eastAsia"/>
+                  <w:rFonts w:ascii="Cambria Math" w:eastAsia="DengXian" w:hAnsi="Cambria Math" w:cs="Times New Roman" w:hint="eastAsia"/>
                   <w:kern w:val="0"/>
                   <w:sz w:val="24"/>
                 </w:rPr>
@@ -1358,7 +1410,7 @@
             <m:fPr>
               <m:ctrlPr>
                 <w:rPr>
-                  <w:rFonts w:ascii="Cambria Math" w:eastAsia="等线" w:hAnsi="Cambria Math" w:cs="Times New Roman"/>
+                  <w:rFonts w:ascii="Cambria Math" w:eastAsia="DengXian" w:hAnsi="Cambria Math" w:cs="Times New Roman"/>
                   <w:i/>
                   <w:kern w:val="0"/>
                   <w:sz w:val="24"/>
@@ -1368,7 +1420,7 @@
             <m:num>
               <m:r>
                 <w:rPr>
-                  <w:rFonts w:ascii="Cambria Math" w:eastAsia="等线" w:hAnsi="Cambria Math" w:cs="Times New Roman"/>
+                  <w:rFonts w:ascii="Cambria Math" w:eastAsia="DengXian" w:hAnsi="Cambria Math" w:cs="Times New Roman"/>
                   <w:kern w:val="0"/>
                   <w:sz w:val="24"/>
                 </w:rPr>
@@ -1378,7 +1430,7 @@
             <m:den>
               <m:r>
                 <w:rPr>
-                  <w:rFonts w:ascii="Cambria Math" w:eastAsia="等线" w:hAnsi="Cambria Math" w:cs="Times New Roman"/>
+                  <w:rFonts w:ascii="Cambria Math" w:eastAsia="DengXian" w:hAnsi="Cambria Math" w:cs="Times New Roman"/>
                   <w:kern w:val="0"/>
                   <w:sz w:val="24"/>
                 </w:rPr>
@@ -1388,7 +1440,7 @@
           </m:f>
           <m:r>
             <w:rPr>
-              <w:rFonts w:ascii="Cambria Math" w:eastAsia="等线" w:hAnsi="Cambria Math" w:cs="Times New Roman" w:hint="eastAsia"/>
+              <w:rFonts w:ascii="Cambria Math" w:eastAsia="DengXian" w:hAnsi="Cambria Math" w:cs="Times New Roman" w:hint="eastAsia"/>
               <w:kern w:val="0"/>
               <w:sz w:val="24"/>
             </w:rPr>
@@ -1398,7 +1450,7 @@
             <m:fPr>
               <m:ctrlPr>
                 <w:rPr>
-                  <w:rFonts w:ascii="Cambria Math" w:eastAsia="等线" w:hAnsi="Cambria Math" w:cs="Times New Roman"/>
+                  <w:rFonts w:ascii="Cambria Math" w:eastAsia="DengXian" w:hAnsi="Cambria Math" w:cs="Times New Roman"/>
                   <w:i/>
                   <w:kern w:val="0"/>
                   <w:sz w:val="24"/>
@@ -1408,7 +1460,7 @@
             <m:num>
               <m:r>
                 <w:rPr>
-                  <w:rFonts w:ascii="Cambria Math" w:eastAsia="等线" w:hAnsi="Cambria Math" w:cs="Times New Roman" w:hint="eastAsia"/>
+                  <w:rFonts w:ascii="Cambria Math" w:eastAsia="DengXian" w:hAnsi="Cambria Math" w:cs="Times New Roman" w:hint="eastAsia"/>
                   <w:kern w:val="0"/>
                   <w:sz w:val="24"/>
                 </w:rPr>
@@ -1418,7 +1470,7 @@
             <m:den>
               <m:r>
                 <w:rPr>
-                  <w:rFonts w:ascii="Cambria Math" w:eastAsia="等线" w:hAnsi="Cambria Math" w:cs="Times New Roman" w:hint="eastAsia"/>
+                  <w:rFonts w:ascii="Cambria Math" w:eastAsia="DengXian" w:hAnsi="Cambria Math" w:cs="Times New Roman" w:hint="eastAsia"/>
                   <w:kern w:val="0"/>
                   <w:sz w:val="24"/>
                 </w:rPr>
@@ -1428,7 +1480,7 @@
           </m:f>
           <m:r>
             <w:rPr>
-              <w:rFonts w:ascii="Cambria Math" w:eastAsia="等线" w:hAnsi="Cambria Math" w:cs="Times New Roman" w:hint="eastAsia"/>
+              <w:rFonts w:ascii="Cambria Math" w:eastAsia="DengXian" w:hAnsi="Cambria Math" w:cs="Times New Roman" w:hint="eastAsia"/>
               <w:kern w:val="0"/>
               <w:sz w:val="24"/>
             </w:rPr>
@@ -1438,7 +1490,7 @@
             <m:fPr>
               <m:ctrlPr>
                 <w:rPr>
-                  <w:rFonts w:ascii="Cambria Math" w:eastAsia="等线" w:hAnsi="Cambria Math" w:cs="Times New Roman"/>
+                  <w:rFonts w:ascii="Cambria Math" w:eastAsia="DengXian" w:hAnsi="Cambria Math" w:cs="Times New Roman"/>
                   <w:i/>
                   <w:kern w:val="0"/>
                   <w:sz w:val="24"/>
@@ -1448,7 +1500,7 @@
             <m:num>
               <m:r>
                 <w:rPr>
-                  <w:rFonts w:ascii="Cambria Math" w:eastAsia="等线" w:hAnsi="Cambria Math" w:cs="Times New Roman" w:hint="eastAsia"/>
+                  <w:rFonts w:ascii="Cambria Math" w:eastAsia="DengXian" w:hAnsi="Cambria Math" w:cs="Times New Roman" w:hint="eastAsia"/>
                   <w:kern w:val="0"/>
                   <w:sz w:val="24"/>
                 </w:rPr>
@@ -1458,7 +1510,7 @@
             <m:den>
               <m:r>
                 <w:rPr>
-                  <w:rFonts w:ascii="Cambria Math" w:eastAsia="等线" w:hAnsi="Cambria Math" w:cs="Times New Roman" w:hint="eastAsia"/>
+                  <w:rFonts w:ascii="Cambria Math" w:eastAsia="DengXian" w:hAnsi="Cambria Math" w:cs="Times New Roman" w:hint="eastAsia"/>
                   <w:kern w:val="0"/>
                   <w:sz w:val="24"/>
                 </w:rPr>
@@ -1468,7 +1520,7 @@
           </m:f>
           <m:r>
             <w:rPr>
-              <w:rFonts w:ascii="Cambria Math" w:eastAsia="等线" w:hAnsi="Cambria Math" w:cs="Times New Roman" w:hint="eastAsia"/>
+              <w:rFonts w:ascii="Cambria Math" w:eastAsia="DengXian" w:hAnsi="Cambria Math" w:cs="Times New Roman" w:hint="eastAsia"/>
               <w:kern w:val="0"/>
               <w:sz w:val="24"/>
             </w:rPr>
@@ -1478,7 +1530,7 @@
             <m:fPr>
               <m:ctrlPr>
                 <w:rPr>
-                  <w:rFonts w:ascii="Cambria Math" w:eastAsia="等线" w:hAnsi="Cambria Math" w:cs="Times New Roman"/>
+                  <w:rFonts w:ascii="Cambria Math" w:eastAsia="DengXian" w:hAnsi="Cambria Math" w:cs="Times New Roman"/>
                   <w:i/>
                   <w:kern w:val="0"/>
                   <w:sz w:val="24"/>
@@ -1488,7 +1540,7 @@
             <m:num>
               <m:r>
                 <w:rPr>
-                  <w:rFonts w:ascii="Cambria Math" w:eastAsia="等线" w:hAnsi="Cambria Math" w:cs="Times New Roman" w:hint="eastAsia"/>
+                  <w:rFonts w:ascii="Cambria Math" w:eastAsia="DengXian" w:hAnsi="Cambria Math" w:cs="Times New Roman" w:hint="eastAsia"/>
                   <w:kern w:val="0"/>
                   <w:sz w:val="24"/>
                 </w:rPr>
@@ -1498,7 +1550,7 @@
             <m:den>
               <m:r>
                 <w:rPr>
-                  <w:rFonts w:ascii="Cambria Math" w:eastAsia="等线" w:hAnsi="Cambria Math" w:cs="Times New Roman" w:hint="eastAsia"/>
+                  <w:rFonts w:ascii="Cambria Math" w:eastAsia="DengXian" w:hAnsi="Cambria Math" w:cs="Times New Roman" w:hint="eastAsia"/>
                   <w:kern w:val="0"/>
                   <w:sz w:val="24"/>
                 </w:rPr>
@@ -1508,7 +1560,7 @@
           </m:f>
           <m:r>
             <w:rPr>
-              <w:rFonts w:ascii="Cambria Math" w:eastAsia="等线" w:hAnsi="Cambria Math" w:cs="Times New Roman" w:hint="eastAsia"/>
+              <w:rFonts w:ascii="Cambria Math" w:eastAsia="DengXian" w:hAnsi="Cambria Math" w:cs="Times New Roman" w:hint="eastAsia"/>
               <w:kern w:val="0"/>
               <w:sz w:val="24"/>
             </w:rPr>
@@ -1516,7 +1568,7 @@
           </m:r>
           <m:r>
             <w:rPr>
-              <w:rFonts w:ascii="Cambria Math" w:eastAsia="等线" w:hAnsi="Cambria Math" w:cs="Times New Roman"/>
+              <w:rFonts w:ascii="Cambria Math" w:eastAsia="DengXian" w:hAnsi="Cambria Math" w:cs="Times New Roman"/>
               <w:kern w:val="0"/>
               <w:sz w:val="24"/>
             </w:rPr>
@@ -1524,7 +1576,7 @@
           </m:r>
           <m:r>
             <w:rPr>
-              <w:rFonts w:ascii="Cambria Math" w:eastAsia="等线" w:hAnsi="Cambria Math" w:cs="Times New Roman" w:hint="eastAsia"/>
+              <w:rFonts w:ascii="Cambria Math" w:eastAsia="DengXian" w:hAnsi="Cambria Math" w:cs="Times New Roman" w:hint="eastAsia"/>
               <w:kern w:val="0"/>
               <w:sz w:val="24"/>
             </w:rPr>
@@ -1561,25 +1613,7 @@
           <w:sz w:val="24"/>
           <w:szCs w:val="24"/>
         </w:rPr>
-        <w:t xml:space="preserve">Part </w:t>
-      </w:r>
-      <w:r>
-        <w:rPr>
-          <w:b/>
-          <w:bCs/>
-          <w:sz w:val="24"/>
-          <w:szCs w:val="24"/>
-        </w:rPr>
-        <w:t>2</w:t>
-      </w:r>
-      <w:r>
-        <w:rPr>
-          <w:b/>
-          <w:bCs/>
-          <w:sz w:val="24"/>
-          <w:szCs w:val="24"/>
-        </w:rPr>
-        <w:t xml:space="preserve">: </w:t>
+        <w:t xml:space="preserve">Part 2: </w:t>
       </w:r>
       <w:r>
         <w:rPr>
@@ -1862,8 +1896,48 @@
           <w:kern w:val="0"/>
           <w:sz w:val="24"/>
         </w:rPr>
+        <w:fldChar w:fldCharType="begin"/>
+      </w:r>
+      <w:r>
+        <w:rPr>
+          <w:rFonts w:ascii="Times New Roman" w:eastAsia="Times New Roman" w:hAnsi="Times New Roman" w:cs="Times New Roman"/>
+          <w:kern w:val="0"/>
+          <w:sz w:val="24"/>
+        </w:rPr>
+        <w:instrText xml:space="preserve"> </w:instrText>
+      </w:r>
+      <w:r>
+        <w:rPr>
+          <w:rFonts w:ascii="Times New Roman" w:eastAsia="Times New Roman" w:hAnsi="Times New Roman" w:cs="Times New Roman"/>
+          <w:kern w:val="0"/>
+          <w:sz w:val="24"/>
+        </w:rPr>
+        <w:instrText>INCLUDEPICTURE  "D:\\JHU\\Course Material\\AppData\\Roaming\\Tencent\\Users\\1224464155\\QQ\\WinTemp\\RichOle\\$5%[I32H~{LLPE24G]@UCIV.png" \* MERGEFORMATINET</w:instrText>
+      </w:r>
+      <w:r>
+        <w:rPr>
+          <w:rFonts w:ascii="Times New Roman" w:eastAsia="Times New Roman" w:hAnsi="Times New Roman" w:cs="Times New Roman"/>
+          <w:kern w:val="0"/>
+          <w:sz w:val="24"/>
+        </w:rPr>
+        <w:instrText xml:space="preserve"> </w:instrText>
+      </w:r>
+      <w:r>
+        <w:rPr>
+          <w:rFonts w:ascii="Times New Roman" w:eastAsia="Times New Roman" w:hAnsi="Times New Roman" w:cs="Times New Roman"/>
+          <w:kern w:val="0"/>
+          <w:sz w:val="24"/>
+        </w:rPr>
+        <w:fldChar w:fldCharType="separate"/>
+      </w:r>
+      <w:r>
+        <w:rPr>
+          <w:rFonts w:ascii="Times New Roman" w:eastAsia="Times New Roman" w:hAnsi="Times New Roman" w:cs="Times New Roman"/>
+          <w:kern w:val="0"/>
+          <w:sz w:val="24"/>
+        </w:rPr>
         <w:pict w14:anchorId="32E5E21F">
-          <v:shape id="_x0000_i1033" type="#_x0000_t75" alt="" style="width:404.4pt;height:216.6pt">
+          <v:shape id="_x0000_i1027" type="#_x0000_t75" alt="" style="width:405pt;height:216.75pt">
             <v:imagedata r:id="rId10" r:href="rId11"/>
           </v:shape>
         </w:pict>
@@ -1876,6 +1950,14 @@
         </w:rPr>
         <w:fldChar w:fldCharType="end"/>
       </w:r>
+      <w:r>
+        <w:rPr>
+          <w:rFonts w:ascii="Times New Roman" w:eastAsia="Times New Roman" w:hAnsi="Times New Roman" w:cs="Times New Roman"/>
+          <w:kern w:val="0"/>
+          <w:sz w:val="24"/>
+        </w:rPr>
+        <w:fldChar w:fldCharType="end"/>
+      </w:r>
     </w:p>
     <w:p>
       <w:pPr>
@@ -2019,11 +2101,67 @@
           <w:kern w:val="0"/>
           <w:sz w:val="24"/>
         </w:rPr>
+        <w:fldChar w:fldCharType="begin"/>
+      </w:r>
+      <w:r>
+        <w:rPr>
+          <w:rFonts w:ascii="Times New Roman" w:eastAsia="Times New Roman" w:hAnsi="Times New Roman" w:cs="Times New Roman"/>
+          <w:kern w:val="0"/>
+          <w:sz w:val="24"/>
+        </w:rPr>
+        <w:instrText xml:space="preserve"> </w:instrText>
+      </w:r>
+      <w:r>
+        <w:rPr>
+          <w:rFonts w:ascii="Times New Roman" w:eastAsia="Times New Roman" w:hAnsi="Times New Roman" w:cs="Times New Roman"/>
+          <w:kern w:val="0"/>
+          <w:sz w:val="24"/>
+        </w:rPr>
+        <w:instrText>INCLUDEPICTURE  "D:\\JHU\\Course Material\\AppData\\Roaming\\Tencent\\Users\\1224464155\\QQ\\WinTemp\\RichOle\\F}D9U(Y2VA(GCWS)</w:instrText>
+      </w:r>
+      <w:r>
+        <w:rPr>
+          <w:rFonts w:ascii="Times New Roman" w:eastAsia="Times New Roman" w:hAnsi="Times New Roman" w:cs="Times New Roman"/>
+          <w:kern w:val="0"/>
+          <w:sz w:val="24"/>
+        </w:rPr>
+        <w:instrText>@M`Z[E2.png" \* MERGEFORMATINET</w:instrText>
+      </w:r>
+      <w:r>
+        <w:rPr>
+          <w:rFonts w:ascii="Times New Roman" w:eastAsia="Times New Roman" w:hAnsi="Times New Roman" w:cs="Times New Roman"/>
+          <w:kern w:val="0"/>
+          <w:sz w:val="24"/>
+        </w:rPr>
+        <w:instrText xml:space="preserve"> </w:instrText>
+      </w:r>
+      <w:r>
+        <w:rPr>
+          <w:rFonts w:ascii="Times New Roman" w:eastAsia="Times New Roman" w:hAnsi="Times New Roman" w:cs="Times New Roman"/>
+          <w:kern w:val="0"/>
+          <w:sz w:val="24"/>
+        </w:rPr>
+        <w:fldChar w:fldCharType="separate"/>
+      </w:r>
+      <w:r>
+        <w:rPr>
+          <w:rFonts w:ascii="Times New Roman" w:eastAsia="Times New Roman" w:hAnsi="Times New Roman" w:cs="Times New Roman"/>
+          <w:kern w:val="0"/>
+          <w:sz w:val="24"/>
+        </w:rPr>
         <w:pict w14:anchorId="6BD93409">
-          <v:shape id="_x0000_i1037" type="#_x0000_t75" alt="" style="width:411.6pt;height:220.8pt">
+          <v:shape id="_x0000_i1028" type="#_x0000_t75" alt="" style="width:411.75pt;height:220.5pt">
             <v:imagedata r:id="rId12" r:href="rId13"/>
           </v:shape>
         </w:pict>
+      </w:r>
+      <w:r>
+        <w:rPr>
+          <w:rFonts w:ascii="Times New Roman" w:eastAsia="Times New Roman" w:hAnsi="Times New Roman" w:cs="Times New Roman"/>
+          <w:kern w:val="0"/>
+          <w:sz w:val="24"/>
+        </w:rPr>
+        <w:fldChar w:fldCharType="end"/>
       </w:r>
       <w:r>
         <w:rPr>
@@ -2300,16 +2438,7 @@
                       <w:sz w:val="24"/>
                       <w:szCs w:val="24"/>
                     </w:rPr>
-                    <m:t>1</m:t>
-                  </m:r>
-                  <m:r>
-                    <w:rPr>
-                      <w:rFonts w:ascii="Cambria Math" w:hAnsi="Cambria Math"/>
-                      <w:kern w:val="2"/>
-                      <w:sz w:val="24"/>
-                      <w:szCs w:val="24"/>
-                    </w:rPr>
-                    <m:t>,  &amp;</m:t>
+                    <m:t>1,  &amp;</m:t>
                   </m:r>
                   <m:r>
                     <m:rPr>
@@ -2321,31 +2450,7 @@
                       <w:sz w:val="24"/>
                       <w:szCs w:val="24"/>
                     </w:rPr>
-                    <m:t>Filtered(</m:t>
-                  </m:r>
-                  <m:r>
-                    <m:rPr>
-                      <m:sty m:val="p"/>
-                    </m:rPr>
-                    <w:rPr>
-                      <w:rFonts w:ascii="Cambria Math" w:eastAsiaTheme="minorEastAsia" w:hAnsi="Cambria Math" w:cstheme="minorBidi"/>
-                      <w:kern w:val="2"/>
-                      <w:sz w:val="24"/>
-                      <w:szCs w:val="24"/>
-                    </w:rPr>
-                    <m:t>n</m:t>
-                  </m:r>
-                  <m:r>
-                    <m:rPr>
-                      <m:sty m:val="p"/>
-                    </m:rPr>
-                    <w:rPr>
-                      <w:rFonts w:ascii="Cambria Math" w:eastAsiaTheme="minorEastAsia" w:hAnsi="Cambria Math" w:cstheme="minorBidi"/>
-                      <w:kern w:val="2"/>
-                      <w:sz w:val="24"/>
-                      <w:szCs w:val="24"/>
-                    </w:rPr>
-                    <m:t>*T)</m:t>
+                    <m:t>Filtered(n*T)</m:t>
                   </m:r>
                   <m:r>
                     <w:rPr>
@@ -2365,16 +2470,7 @@
                       <w:sz w:val="24"/>
                       <w:szCs w:val="24"/>
                     </w:rPr>
-                    <m:t>0</m:t>
-                  </m:r>
-                  <m:r>
-                    <w:rPr>
-                      <w:rFonts w:ascii="Cambria Math" w:hAnsi="Cambria Math"/>
-                      <w:kern w:val="2"/>
-                      <w:sz w:val="24"/>
-                      <w:szCs w:val="24"/>
-                    </w:rPr>
-                    <m:t>,  &amp;</m:t>
+                    <m:t>0,  &amp;</m:t>
                   </m:r>
                   <m:r>
                     <m:rPr>
@@ -2386,31 +2482,7 @@
                       <w:sz w:val="24"/>
                       <w:szCs w:val="24"/>
                     </w:rPr>
-                    <m:t>Filtered(</m:t>
-                  </m:r>
-                  <m:r>
-                    <m:rPr>
-                      <m:sty m:val="p"/>
-                    </m:rPr>
-                    <w:rPr>
-                      <w:rFonts w:ascii="Cambria Math" w:eastAsiaTheme="minorEastAsia" w:hAnsi="Cambria Math" w:cstheme="minorBidi"/>
-                      <w:kern w:val="2"/>
-                      <w:sz w:val="24"/>
-                      <w:szCs w:val="24"/>
-                    </w:rPr>
-                    <m:t>n</m:t>
-                  </m:r>
-                  <m:r>
-                    <m:rPr>
-                      <m:sty m:val="p"/>
-                    </m:rPr>
-                    <w:rPr>
-                      <w:rFonts w:ascii="Cambria Math" w:eastAsiaTheme="minorEastAsia" w:hAnsi="Cambria Math" w:cstheme="minorBidi"/>
-                      <w:kern w:val="2"/>
-                      <w:sz w:val="24"/>
-                      <w:szCs w:val="24"/>
-                    </w:rPr>
-                    <m:t>*T)</m:t>
+                    <m:t>Filtered(n*T)</m:t>
                   </m:r>
                   <m:r>
                     <w:rPr>
@@ -3183,7 +3255,7 @@
               </m:r>
               <m:r>
                 <w:rPr>
-                  <w:rFonts w:ascii="Cambria Math" w:eastAsia="微软雅黑" w:hAnsi="Cambria Math" w:cs="微软雅黑" w:hint="eastAsia"/>
+                  <w:rFonts w:ascii="Cambria Math" w:eastAsia="Microsoft YaHei" w:hAnsi="Cambria Math" w:cs="Microsoft YaHei" w:hint="eastAsia"/>
                   <w:kern w:val="2"/>
                   <w:sz w:val="24"/>
                   <w:szCs w:val="24"/>
@@ -3528,34 +3600,7 @@
           <w:sz w:val="24"/>
           <w:szCs w:val="24"/>
         </w:rPr>
-        <w:t>Signal</w:t>
-      </w:r>
-      <w:r>
-        <w:rPr>
-          <w:b/>
-          <w:bCs/>
-          <w:sz w:val="24"/>
-          <w:szCs w:val="24"/>
-        </w:rPr>
-        <w:t>2</w:t>
-      </w:r>
-      <w:r>
-        <w:rPr>
-          <w:b/>
-          <w:bCs/>
-          <w:sz w:val="24"/>
-          <w:szCs w:val="24"/>
-        </w:rPr>
-        <w:t>:</w:t>
-      </w:r>
-      <w:r>
-        <w:rPr>
-          <w:b/>
-          <w:bCs/>
-          <w:sz w:val="24"/>
-          <w:szCs w:val="24"/>
-        </w:rPr>
-        <w:t xml:space="preserve"> </w:t>
+        <w:t xml:space="preserve">Signal2: </w:t>
       </w:r>
       <w:r>
         <w:rPr>
@@ -3582,34 +3627,7 @@
           <w:sz w:val="24"/>
           <w:szCs w:val="24"/>
         </w:rPr>
-        <w:t>Signal</w:t>
-      </w:r>
-      <w:r>
-        <w:rPr>
-          <w:b/>
-          <w:bCs/>
-          <w:sz w:val="24"/>
-          <w:szCs w:val="24"/>
-        </w:rPr>
-        <w:t>3</w:t>
-      </w:r>
-      <w:r>
-        <w:rPr>
-          <w:b/>
-          <w:bCs/>
-          <w:sz w:val="24"/>
-          <w:szCs w:val="24"/>
-        </w:rPr>
-        <w:t>:</w:t>
-      </w:r>
-      <w:r>
-        <w:rPr>
-          <w:b/>
-          <w:bCs/>
-          <w:sz w:val="24"/>
-          <w:szCs w:val="24"/>
-        </w:rPr>
-        <w:t xml:space="preserve"> </w:t>
+        <w:t xml:space="preserve">Signal3: </w:t>
       </w:r>
       <w:r>
         <w:rPr>
@@ -3625,45 +3643,44 @@
       <w:pPr>
         <w:pStyle w:val="a"/>
         <w:rPr>
+          <w:b/>
+          <w:bCs/>
+          <w:sz w:val="24"/>
+          <w:szCs w:val="24"/>
+        </w:rPr>
+      </w:pPr>
+    </w:p>
+    <w:p>
+      <w:pPr>
+        <w:pStyle w:val="a"/>
+        <w:rPr>
+          <w:b/>
+          <w:bCs/>
+          <w:sz w:val="24"/>
+          <w:szCs w:val="24"/>
+        </w:rPr>
+      </w:pPr>
+      <w:r>
+        <w:rPr>
+          <w:b/>
+          <w:bCs/>
+          <w:sz w:val="24"/>
+          <w:szCs w:val="24"/>
+        </w:rPr>
+        <w:t>Part 3: Digital Message Transmission</w:t>
+      </w:r>
+    </w:p>
+    <w:p>
+      <w:pPr>
+        <w:pStyle w:val="a"/>
+        <w:rPr>
+          <w:sz w:val="24"/>
+          <w:szCs w:val="24"/>
+        </w:rPr>
+      </w:pPr>
+      <w:r>
+        <w:rPr>
           <w:rFonts w:hint="eastAsia"/>
-          <w:b/>
-          <w:bCs/>
-          <w:sz w:val="24"/>
-          <w:szCs w:val="24"/>
-        </w:rPr>
-      </w:pPr>
-    </w:p>
-    <w:p>
-      <w:pPr>
-        <w:pStyle w:val="a"/>
-        <w:rPr>
-          <w:b/>
-          <w:bCs/>
-          <w:sz w:val="24"/>
-          <w:szCs w:val="24"/>
-        </w:rPr>
-      </w:pPr>
-      <w:r>
-        <w:rPr>
-          <w:b/>
-          <w:bCs/>
-          <w:sz w:val="24"/>
-          <w:szCs w:val="24"/>
-        </w:rPr>
-        <w:t>Part 3: Digital Message Transmission</w:t>
-      </w:r>
-    </w:p>
-    <w:p>
-      <w:pPr>
-        <w:pStyle w:val="a"/>
-        <w:rPr>
-          <w:sz w:val="24"/>
-          <w:szCs w:val="24"/>
-        </w:rPr>
-      </w:pPr>
-      <w:r>
-        <w:rPr>
-          <w:rFonts w:hint="eastAsia"/>
           <w:sz w:val="24"/>
           <w:szCs w:val="24"/>
         </w:rPr>
@@ -3771,6 +3788,177 @@
       <w:pPr>
         <w:pStyle w:val="a"/>
         <w:rPr>
+          <w:rFonts w:asciiTheme="minorHAnsi" w:hAnsiTheme="minorHAnsi" w:cstheme="minorHAnsi"/>
+          <w:sz w:val="24"/>
+          <w:szCs w:val="24"/>
+        </w:rPr>
+      </w:pPr>
+      <w:r>
+        <w:rPr>
+          <w:rFonts w:ascii="Consolas" w:hAnsi="Consolas"/>
+          <w:b/>
+          <w:bCs/>
+          <w:sz w:val="24"/>
+          <w:szCs w:val="24"/>
+        </w:rPr>
+        <w:t>Encode</w:t>
+      </w:r>
+      <w:r>
+        <w:rPr>
+          <w:rFonts w:ascii="Consolas" w:hAnsi="Consolas" w:hint="eastAsia"/>
+          <w:b/>
+          <w:bCs/>
+          <w:sz w:val="24"/>
+          <w:szCs w:val="24"/>
+        </w:rPr>
+        <w:t>：</w:t>
+      </w:r>
+      <w:r>
+        <w:rPr>
+          <w:rFonts w:asciiTheme="minorHAnsi" w:hAnsiTheme="minorHAnsi" w:cstheme="minorHAnsi"/>
+          <w:sz w:val="24"/>
+          <w:szCs w:val="24"/>
+        </w:rPr>
+        <w:t>First, compute the length of the signal, allocate space for the signal vector, and pre-set the signal to be 0. Then read in the Ascii file using the same method as in part 2, but this time read in all as strings. Reading the binary as string enables us to easily extract bits and convert the ‘1’s and ‘0’s from characters to values.</w:t>
+      </w:r>
+      <w:r>
+        <w:rPr>
+          <w:rFonts w:asciiTheme="minorHAnsi" w:hAnsiTheme="minorHAnsi" w:cstheme="minorHAnsi"/>
+          <w:sz w:val="24"/>
+          <w:szCs w:val="24"/>
+        </w:rPr>
+        <w:t xml:space="preserve"> Extract characters in the message one by one, and using the character as key, we can index into the Ascii cells and locate the converted binary. If there is a character in message that cannot be converted, the encoding process will halt immediately, and a signal with all zeros will be returned. The next step is to convert the binary to actual signal strength. The binary is also in string form. </w:t>
+      </w:r>
+      <w:r>
+        <w:rPr>
+          <w:rFonts w:asciiTheme="minorHAnsi" w:hAnsiTheme="minorHAnsi" w:cstheme="minorHAnsi" w:hint="eastAsia"/>
+          <w:sz w:val="24"/>
+          <w:szCs w:val="24"/>
+        </w:rPr>
+        <w:t>Again</w:t>
+      </w:r>
+      <w:r>
+        <w:rPr>
+          <w:rFonts w:asciiTheme="minorHAnsi" w:hAnsiTheme="minorHAnsi" w:cstheme="minorHAnsi"/>
+          <w:sz w:val="24"/>
+          <w:szCs w:val="24"/>
+        </w:rPr>
+        <w:t>, extract characters from this string, and if it is a 1, append the pulse signal directly to the output. If it is a 0, negate the pulse signal and append it to the output.</w:t>
+      </w:r>
+    </w:p>
+    <w:p>
+      <w:pPr>
+        <w:pStyle w:val="a"/>
+        <w:rPr>
+          <w:rFonts w:asciiTheme="minorHAnsi" w:hAnsiTheme="minorHAnsi" w:cstheme="minorHAnsi" w:hint="eastAsia"/>
+          <w:sz w:val="24"/>
+          <w:szCs w:val="24"/>
+        </w:rPr>
+      </w:pPr>
+      <w:r>
+        <w:rPr>
+          <w:rFonts w:ascii="Consolas" w:hAnsi="Consolas" w:cstheme="minorHAnsi"/>
+          <w:b/>
+          <w:bCs/>
+          <w:sz w:val="24"/>
+          <w:szCs w:val="24"/>
+        </w:rPr>
+        <w:lastRenderedPageBreak/>
+        <w:t>Transmit_noise</w:t>
+      </w:r>
+      <w:r>
+        <w:rPr>
+          <w:rFonts w:asciiTheme="minorHAnsi" w:hAnsiTheme="minorHAnsi" w:cstheme="minorHAnsi"/>
+          <w:sz w:val="24"/>
+          <w:szCs w:val="24"/>
+        </w:rPr>
+        <w:t xml:space="preserve">:  The first step is to encode the message by calling function </w:t>
+      </w:r>
+      <w:r>
+        <w:rPr>
+          <w:rFonts w:ascii="Consolas" w:hAnsi="Consolas" w:cstheme="minorHAnsi"/>
+          <w:sz w:val="24"/>
+          <w:szCs w:val="24"/>
+        </w:rPr>
+        <w:t>encode</w:t>
+      </w:r>
+      <w:r>
+        <w:rPr>
+          <w:rFonts w:asciiTheme="minorHAnsi" w:hAnsiTheme="minorHAnsi" w:cstheme="minorHAnsi" w:hint="eastAsia"/>
+          <w:sz w:val="24"/>
+          <w:szCs w:val="24"/>
+        </w:rPr>
+        <w:t>.</w:t>
+      </w:r>
+      <w:r>
+        <w:rPr>
+          <w:rFonts w:asciiTheme="minorHAnsi" w:hAnsiTheme="minorHAnsi" w:cstheme="minorHAnsi"/>
+          <w:sz w:val="24"/>
+          <w:szCs w:val="24"/>
+        </w:rPr>
+        <w:t xml:space="preserve"> Then a random noise with the same length as the signal will be generated with function </w:t>
+      </w:r>
+      <w:r>
+        <w:rPr>
+          <w:rFonts w:ascii="Consolas" w:hAnsi="Consolas" w:cstheme="minorHAnsi"/>
+          <w:sz w:val="24"/>
+          <w:szCs w:val="24"/>
+        </w:rPr>
+        <w:t>randn</w:t>
+      </w:r>
+      <w:r>
+        <w:rPr>
+          <w:rFonts w:asciiTheme="minorHAnsi" w:hAnsiTheme="minorHAnsi" w:cstheme="minorHAnsi"/>
+          <w:sz w:val="24"/>
+          <w:szCs w:val="24"/>
+        </w:rPr>
+        <w:t xml:space="preserve">. The noise is scaled by noise level to control its magnitude. Then two graphs will be plotted. The first one contains the pulse signal and the encoded message without noise. The second one </w:t>
+      </w:r>
+      <w:r>
+        <w:rPr>
+          <w:rFonts w:asciiTheme="minorHAnsi" w:hAnsiTheme="minorHAnsi" w:cstheme="minorHAnsi"/>
+          <w:sz w:val="24"/>
+          <w:szCs w:val="24"/>
+        </w:rPr>
+        <w:t xml:space="preserve">shows the noisified signal, which is the encoded message signal plus the noise signal. Then the </w:t>
+      </w:r>
+      <w:r>
+        <w:rPr>
+          <w:rFonts w:ascii="Consolas" w:hAnsi="Consolas" w:cstheme="minorHAnsi"/>
+          <w:sz w:val="24"/>
+          <w:szCs w:val="24"/>
+        </w:rPr>
+        <w:t>decode</w:t>
+      </w:r>
+      <w:r>
+        <w:rPr>
+          <w:rFonts w:asciiTheme="minorHAnsi" w:hAnsiTheme="minorHAnsi" w:cstheme="minorHAnsi"/>
+          <w:sz w:val="24"/>
+          <w:szCs w:val="24"/>
+        </w:rPr>
+        <w:t xml:space="preserve"> function in part 2 </w:t>
+      </w:r>
+      <w:r>
+        <w:rPr>
+          <w:rFonts w:asciiTheme="minorHAnsi" w:hAnsiTheme="minorHAnsi" w:cstheme="minorHAnsi" w:hint="eastAsia"/>
+          <w:sz w:val="24"/>
+          <w:szCs w:val="24"/>
+        </w:rPr>
+        <w:t>is</w:t>
+      </w:r>
+      <w:r>
+        <w:rPr>
+          <w:rFonts w:asciiTheme="minorHAnsi" w:hAnsiTheme="minorHAnsi" w:cstheme="minorHAnsi"/>
+          <w:sz w:val="24"/>
+          <w:szCs w:val="24"/>
+        </w:rPr>
+        <w:t xml:space="preserve"> called on the noisified signal, which will return the decoded message. The decoded message is compared with the original message, and tested if they match each other.</w:t>
+      </w:r>
+    </w:p>
+    <w:p>
+      <w:pPr>
+        <w:pStyle w:val="a"/>
+        <w:rPr>
           <w:sz w:val="24"/>
           <w:szCs w:val="24"/>
         </w:rPr>
@@ -3865,7 +4053,6 @@
         <w:rPr>
           <w:rFonts w:ascii="Consolas" w:hAnsi="Consolas"/>
         </w:rPr>
-        <w:lastRenderedPageBreak/>
         <w:t>Original message is: Acknowledged</w:t>
       </w:r>
     </w:p>
@@ -4680,7 +4867,7 @@
       <w:spacing w:before="100" w:beforeAutospacing="1" w:line="256" w:lineRule="auto"/>
     </w:pPr>
     <w:rPr>
-      <w:rFonts w:ascii="Calibri" w:eastAsia="等线" w:hAnsi="Calibri" w:cs="Times New Roman"/>
+      <w:rFonts w:ascii="Calibri" w:eastAsia="DengXian" w:hAnsi="Calibri" w:cs="Times New Roman"/>
       <w:sz w:val="22"/>
       <w:szCs w:val="22"/>
     </w:rPr>

</xml_diff>